<commit_message>
adicionado o joaozinho ao grupo
</commit_message>
<xml_diff>
--- a/Anotacoes Projeto Integrador.docx
+++ b/Anotacoes Projeto Integrador.docx
@@ -214,6 +214,88 @@
         </w:rPr>
         <w:t xml:space="preserve">Proximo encontro ficou marcado para próxima segunda dia 18 após a aula do Marquinho </w:t>
       </w:r>
+    </w:p>
+    <w:p>
+      <w:pPr>
+        <w:rPr>
+          <w:b/>
+          <w:bCs/>
+          <w:sz w:val="24"/>
+          <w:szCs w:val="24"/>
+        </w:rPr>
+      </w:pPr>
+    </w:p>
+    <w:p>
+      <w:pPr>
+        <w:rPr>
+          <w:b/>
+          <w:bCs/>
+          <w:sz w:val="24"/>
+          <w:szCs w:val="24"/>
+        </w:rPr>
+      </w:pPr>
+      <w:proofErr w:type="spellStart"/>
+      <w:r>
+        <w:rPr>
+          <w:b/>
+          <w:bCs/>
+          <w:sz w:val="24"/>
+          <w:szCs w:val="24"/>
+        </w:rPr>
+        <w:t>Leozin</w:t>
+      </w:r>
+      <w:proofErr w:type="spellEnd"/>
+      <w:r>
+        <w:rPr>
+          <w:b/>
+          <w:bCs/>
+          <w:sz w:val="24"/>
+          <w:szCs w:val="24"/>
+        </w:rPr>
+        <w:t xml:space="preserve"> é </w:t>
+      </w:r>
+      <w:proofErr w:type="spellStart"/>
+      <w:r>
+        <w:rPr>
+          <w:b/>
+          <w:bCs/>
+          <w:sz w:val="24"/>
+          <w:szCs w:val="24"/>
+        </w:rPr>
+        <w:t>mt</w:t>
+      </w:r>
+      <w:proofErr w:type="spellEnd"/>
+      <w:r>
+        <w:rPr>
+          <w:b/>
+          <w:bCs/>
+          <w:sz w:val="24"/>
+          <w:szCs w:val="24"/>
+        </w:rPr>
+        <w:t xml:space="preserve"> é do </w:t>
+      </w:r>
+      <w:proofErr w:type="spellStart"/>
+      <w:r>
+        <w:rPr>
+          <w:b/>
+          <w:bCs/>
+          <w:sz w:val="24"/>
+          <w:szCs w:val="24"/>
+        </w:rPr>
+        <w:t>viado</w:t>
+      </w:r>
+      <w:proofErr w:type="spellEnd"/>
+    </w:p>
+    <w:p>
+      <w:pPr>
+        <w:rPr>
+          <w:b/>
+          <w:bCs/>
+          <w:sz w:val="24"/>
+          <w:szCs w:val="24"/>
+          <w:u w:val="single"/>
+        </w:rPr>
+      </w:pPr>
     </w:p>
     <w:p>
       <w:pPr>

</xml_diff>

<commit_message>
Joaozinho e cleber removido
</commit_message>
<xml_diff>
--- a/Anotacoes Projeto Integrador.docx
+++ b/Anotacoes Projeto Integrador.docx
@@ -81,21 +81,6 @@
     <w:p>
       <w:r>
         <w:t xml:space="preserve"> Otávio </w:t>
-      </w:r>
-    </w:p>
-    <w:p>
-      <w:r>
-        <w:t>Joaozinho</w:t>
-      </w:r>
-    </w:p>
-    <w:p>
-      <w:pPr>
-        <w:rPr>
-          <w:u w:val="single"/>
-        </w:rPr>
-      </w:pPr>
-      <w:r>
-        <w:t>Cleber</w:t>
       </w:r>
     </w:p>
     <w:p>

</xml_diff>